<commit_message>
Project Plan 2 and Status Report 5
</commit_message>
<xml_diff>
--- a/Documentation/StatusReports/statusReport4.docx
+++ b/Documentation/StatusReports/statusReport4.docx
@@ -17,8 +17,8 @@
         <w:tblLook w:val="04A0" w:firstRow="1" w:lastRow="0" w:firstColumn="1" w:lastColumn="0" w:noHBand="0" w:noVBand="1"/>
       </w:tblPr>
       <w:tblGrid>
-        <w:gridCol w:w="1235"/>
-        <w:gridCol w:w="2743"/>
+        <w:gridCol w:w="1548"/>
+        <w:gridCol w:w="2430"/>
         <w:gridCol w:w="3960"/>
         <w:gridCol w:w="6678"/>
       </w:tblGrid>
@@ -28,7 +28,7 @@
         </w:trPr>
         <w:tc>
           <w:tcPr>
-            <w:tcW w:w="1235" w:type="dxa"/>
+            <w:tcW w:w="1548" w:type="dxa"/>
           </w:tcPr>
           <w:p>
             <w:pPr>
@@ -55,7 +55,7 @@
         </w:tc>
         <w:tc>
           <w:tcPr>
-            <w:tcW w:w="2743" w:type="dxa"/>
+            <w:tcW w:w="2430" w:type="dxa"/>
           </w:tcPr>
           <w:p>
             <w:pPr>
@@ -135,7 +135,7 @@
         </w:trPr>
         <w:tc>
           <w:tcPr>
-            <w:tcW w:w="1235" w:type="dxa"/>
+            <w:tcW w:w="1548" w:type="dxa"/>
           </w:tcPr>
           <w:p>
             <w:pPr>
@@ -162,7 +162,7 @@
         </w:tc>
         <w:tc>
           <w:tcPr>
-            <w:tcW w:w="2743" w:type="dxa"/>
+            <w:tcW w:w="2430" w:type="dxa"/>
           </w:tcPr>
           <w:p>
             <w:pPr>
@@ -181,7 +181,7 @@
                 <w:sz w:val="22"/>
                 <w:szCs w:val="22"/>
               </w:rPr>
-              <w:t>5</w:t>
+              <w:t>3</w:t>
             </w:r>
           </w:p>
         </w:tc>
@@ -206,7 +206,7 @@
                 <w:sz w:val="22"/>
                 <w:szCs w:val="22"/>
               </w:rPr>
-              <w:t>5</w:t>
+              <w:t>3</w:t>
             </w:r>
           </w:p>
         </w:tc>
@@ -231,7 +231,7 @@
                 <w:sz w:val="22"/>
                 <w:szCs w:val="22"/>
               </w:rPr>
-              <w:t>6</w:t>
+              <w:t>3</w:t>
             </w:r>
           </w:p>
         </w:tc>
@@ -242,7 +242,7 @@
         </w:trPr>
         <w:tc>
           <w:tcPr>
-            <w:tcW w:w="1235" w:type="dxa"/>
+            <w:tcW w:w="1548" w:type="dxa"/>
           </w:tcPr>
           <w:p>
             <w:pPr>
@@ -269,7 +269,7 @@
         </w:tc>
         <w:tc>
           <w:tcPr>
-            <w:tcW w:w="2743" w:type="dxa"/>
+            <w:tcW w:w="2430" w:type="dxa"/>
           </w:tcPr>
           <w:p>
             <w:pPr>
@@ -288,9 +288,14 @@
                 <w:sz w:val="22"/>
                 <w:szCs w:val="22"/>
               </w:rPr>
-              <w:t>VEXpro_Programming_Resources</w:t>
-            </w:r>
-          </w:p>
+              <w:t>Vex pro wiki</w:t>
+            </w:r>
+          </w:p>
+        </w:tc>
+        <w:tc>
+          <w:tcPr>
+            <w:tcW w:w="3960" w:type="dxa"/>
+          </w:tcPr>
           <w:p>
             <w:pPr>
               <w:pStyle w:val="Header"/>
@@ -308,91 +313,22 @@
                 <w:sz w:val="22"/>
                 <w:szCs w:val="22"/>
               </w:rPr>
-              <w:t>vexforum.com Bumper_Switch</w:t>
-            </w:r>
-          </w:p>
-        </w:tc>
-        <w:tc>
-          <w:tcPr>
-            <w:tcW w:w="3960" w:type="dxa"/>
+              <w:t>Vex pro wiki</w:t>
+            </w:r>
+          </w:p>
+        </w:tc>
+        <w:tc>
+          <w:tcPr>
+            <w:tcW w:w="6678" w:type="dxa"/>
           </w:tcPr>
           <w:p>
             <w:pPr>
               <w:rPr>
                 <w:rFonts w:ascii="Calibri" w:hAnsi="Calibri"/>
                 <w:color w:val="000000"/>
-                <w:sz w:val="21"/>
-                <w:szCs w:val="21"/>
-              </w:rPr>
-            </w:pPr>
-            <w:hyperlink r:id="rId9" w:history="1">
-              <w:r>
-                <w:rPr>
-                  <w:rStyle w:val="Hyperlink"/>
-                  <w:rFonts w:ascii="Calibri" w:hAnsi="Calibri"/>
-                  <w:sz w:val="21"/>
-                  <w:szCs w:val="21"/>
-                </w:rPr>
-                <w:t>http://www.education.rec.ri.cmu.edu/products/teaching_robotc_cortex/reference/VEXnet_setup_guide.pdf</w:t>
-              </w:r>
-            </w:hyperlink>
-          </w:p>
-          <w:p>
-            <w:pPr>
-              <w:rPr>
-                <w:rFonts w:ascii="Calibri" w:hAnsi="Calibri"/>
-                <w:color w:val="000000"/>
-                <w:sz w:val="21"/>
-                <w:szCs w:val="21"/>
-              </w:rPr>
-            </w:pPr>
-            <w:hyperlink r:id="rId10" w:history="1">
-              <w:r>
-                <w:rPr>
-                  <w:rStyle w:val="Hyperlink"/>
-                  <w:rFonts w:ascii="Calibri" w:hAnsi="Calibri"/>
-                  <w:sz w:val="21"/>
-                  <w:szCs w:val="21"/>
-                </w:rPr>
-                <w:t>http://content.vexrobotics.com/docs/VEXnet_Cortex_UserGuide_081811.pdf</w:t>
-              </w:r>
-            </w:hyperlink>
-            <w:r>
-              <w:rPr>
-                <w:rFonts w:ascii="Calibri" w:hAnsi="Calibri"/>
-                <w:color w:val="000000"/>
-                <w:sz w:val="21"/>
-                <w:szCs w:val="21"/>
-              </w:rPr>
-              <w:t xml:space="preserve"> </w:t>
-            </w:r>
-          </w:p>
-          <w:p>
-            <w:pPr>
-              <w:pStyle w:val="Header"/>
-              <w:tabs>
-                <w:tab w:val="clear" w:pos="4320"/>
-                <w:tab w:val="clear" w:pos="8640"/>
-              </w:tabs>
-              <w:rPr>
-                <w:sz w:val="22"/>
-                <w:szCs w:val="22"/>
-              </w:rPr>
-            </w:pPr>
-          </w:p>
-        </w:tc>
-        <w:tc>
-          <w:tcPr>
-            <w:tcW w:w="6678" w:type="dxa"/>
-          </w:tcPr>
-          <w:p>
-            <w:pPr>
-              <w:rPr>
-                <w:rFonts w:ascii="Calibri" w:hAnsi="Calibri"/>
-                <w:color w:val="000000"/>
-              </w:rPr>
-            </w:pPr>
-            <w:hyperlink r:id="rId11" w:tgtFrame="_blank" w:tooltip="http://developer.android.com/reference/android/net/wifi/p2p/package-summary.html&#10;Ctrl+Click to follow link" w:history="1">
+              </w:rPr>
+            </w:pPr>
+            <w:hyperlink r:id="rId9" w:tgtFrame="_blank" w:tooltip="http://developer.android.com/reference/android/net/wifi/p2p/package-summary.html&#10;Ctrl+Click to follow link" w:history="1">
               <w:r>
                 <w:rPr>
                   <w:rStyle w:val="Hyperlink"/>
@@ -409,7 +345,7 @@
                 <w:color w:val="000000"/>
               </w:rPr>
             </w:pPr>
-            <w:hyperlink r:id="rId12" w:tooltip="http://developer.android.com/training/connect-devices-wirelessly/wifi-direct.html&#10;Ctrl+Click to follow link" w:history="1">
+            <w:hyperlink r:id="rId10" w:tooltip="http://developer.android.com/training/connect-devices-wirelessly/wifi-direct.html&#10;Ctrl+Click to follow link" w:history="1">
               <w:r>
                 <w:rPr>
                   <w:rStyle w:val="Hyperlink"/>
@@ -426,7 +362,7 @@
                 <w:color w:val="000000"/>
               </w:rPr>
             </w:pPr>
-            <w:hyperlink r:id="rId13" w:tgtFrame="_blank" w:tooltip="http://en.wikipedia.org/wiki/Wi-Fi_Direct&#10;Ctrl+Click to follow link" w:history="1">
+            <w:hyperlink r:id="rId11" w:tgtFrame="_blank" w:tooltip="http://en.wikipedia.org/wiki/Wi-Fi_Direct&#10;Ctrl+Click to follow link" w:history="1">
               <w:r>
                 <w:rPr>
                   <w:rStyle w:val="Hyperlink"/>
@@ -436,6 +372,16 @@
               </w:r>
             </w:hyperlink>
           </w:p>
+        </w:tc>
+      </w:tr>
+      <w:tr>
+        <w:trPr>
+          <w:trHeight w:val="366"/>
+        </w:trPr>
+        <w:tc>
+          <w:tcPr>
+            <w:tcW w:w="1548" w:type="dxa"/>
+          </w:tcPr>
           <w:p>
             <w:pPr>
               <w:pStyle w:val="Header"/>
@@ -444,20 +390,24 @@
                 <w:tab w:val="clear" w:pos="8640"/>
               </w:tabs>
               <w:rPr>
+                <w:b/>
                 <w:sz w:val="22"/>
                 <w:szCs w:val="22"/>
               </w:rPr>
             </w:pPr>
-          </w:p>
-        </w:tc>
-      </w:tr>
-      <w:tr>
-        <w:trPr>
-          <w:trHeight w:val="366"/>
-        </w:trPr>
-        <w:tc>
-          <w:tcPr>
-            <w:tcW w:w="1235" w:type="dxa"/>
+            <w:r>
+              <w:rPr>
+                <w:b/>
+                <w:sz w:val="22"/>
+                <w:szCs w:val="22"/>
+              </w:rPr>
+              <w:t>Tasks Completed</w:t>
+            </w:r>
+          </w:p>
+        </w:tc>
+        <w:tc>
+          <w:tcPr>
+            <w:tcW w:w="2430" w:type="dxa"/>
           </w:tcPr>
           <w:p>
             <w:pPr>
@@ -467,24 +417,21 @@
                 <w:tab w:val="clear" w:pos="8640"/>
               </w:tabs>
               <w:rPr>
-                <w:b/>
                 <w:sz w:val="22"/>
                 <w:szCs w:val="22"/>
               </w:rPr>
             </w:pPr>
             <w:r>
               <w:rPr>
-                <w:b/>
-                <w:sz w:val="22"/>
-                <w:szCs w:val="22"/>
-              </w:rPr>
-              <w:t>Tasks Completed</w:t>
-            </w:r>
-          </w:p>
-        </w:tc>
-        <w:tc>
-          <w:tcPr>
-            <w:tcW w:w="2743" w:type="dxa"/>
+                <w:color w:val="000000"/>
+              </w:rPr>
+              <w:t>Unstable robot/ trouble turning</w:t>
+            </w:r>
+          </w:p>
+        </w:tc>
+        <w:tc>
+          <w:tcPr>
+            <w:tcW w:w="3960" w:type="dxa"/>
           </w:tcPr>
           <w:p>
             <w:pPr>
@@ -494,7 +441,6 @@
                 <w:tab w:val="clear" w:pos="8640"/>
               </w:tabs>
               <w:rPr>
-                <w:color w:val="000000"/>
                 <w:sz w:val="22"/>
                 <w:szCs w:val="22"/>
               </w:rPr>
@@ -502,36 +448,15 @@
             <w:r>
               <w:rPr>
                 <w:color w:val="000000"/>
-                <w:sz w:val="22"/>
-                <w:szCs w:val="22"/>
-              </w:rPr>
-              <w:t>Robot goes forward/</w:t>
-            </w:r>
-            <w:r>
-              <w:rPr>
-                <w:color w:val="000000"/>
-                <w:sz w:val="22"/>
-                <w:szCs w:val="22"/>
-              </w:rPr>
-              <w:t xml:space="preserve"> </w:t>
-            </w:r>
-            <w:r>
-              <w:rPr>
-                <w:color w:val="000000"/>
-                <w:sz w:val="22"/>
-                <w:szCs w:val="22"/>
-              </w:rPr>
-              <w:t>backwards/left/right</w:t>
-            </w:r>
-            <w:r>
-              <w:rPr>
-                <w:color w:val="000000"/>
-                <w:sz w:val="22"/>
-                <w:szCs w:val="22"/>
-              </w:rPr>
-              <w:t>,</w:t>
-            </w:r>
-          </w:p>
+              </w:rPr>
+              <w:t>Unstable robot/ trouble turning</w:t>
+            </w:r>
+          </w:p>
+        </w:tc>
+        <w:tc>
+          <w:tcPr>
+            <w:tcW w:w="6678" w:type="dxa"/>
+          </w:tcPr>
           <w:p>
             <w:pPr>
               <w:pStyle w:val="Header"/>
@@ -546,17 +471,29 @@
             </w:pPr>
             <w:r>
               <w:rPr>
-                <w:color w:val="000000"/>
                 <w:sz w:val="22"/>
                 <w:szCs w:val="22"/>
               </w:rPr>
-              <w:t>Obstacle avoidance</w:t>
-            </w:r>
-          </w:p>
-        </w:tc>
-        <w:tc>
-          <w:tcPr>
-            <w:tcW w:w="3960" w:type="dxa"/>
+              <w:t xml:space="preserve">Working on </w:t>
+            </w:r>
+            <w:r>
+              <w:rPr>
+                <w:color w:val="000000"/>
+                <w:sz w:val="22"/>
+                <w:szCs w:val="22"/>
+              </w:rPr>
+              <w:t>Communication Android to Android</w:t>
+            </w:r>
+          </w:p>
+        </w:tc>
+      </w:tr>
+      <w:tr>
+        <w:trPr>
+          <w:trHeight w:val="390"/>
+        </w:trPr>
+        <w:tc>
+          <w:tcPr>
+            <w:tcW w:w="1548" w:type="dxa"/>
           </w:tcPr>
           <w:p>
             <w:pPr>
@@ -566,28 +503,25 @@
                 <w:tab w:val="clear" w:pos="8640"/>
               </w:tabs>
               <w:rPr>
-                <w:color w:val="000000"/>
+                <w:b/>
                 <w:sz w:val="22"/>
                 <w:szCs w:val="22"/>
               </w:rPr>
             </w:pPr>
             <w:r>
               <w:rPr>
-                <w:color w:val="000000"/>
+                <w:b/>
                 <w:sz w:val="22"/>
                 <w:szCs w:val="22"/>
               </w:rPr>
-              <w:t>10% Grade</w:t>
-            </w:r>
-            <w:r>
-              <w:rPr>
-                <w:color w:val="000000"/>
-                <w:sz w:val="22"/>
-                <w:szCs w:val="22"/>
-              </w:rPr>
-              <w:t>,</w:t>
-            </w:r>
-          </w:p>
+              <w:t>Tasks for Thursday</w:t>
+            </w:r>
+          </w:p>
+        </w:tc>
+        <w:tc>
+          <w:tcPr>
+            <w:tcW w:w="2430" w:type="dxa"/>
+          </w:tcPr>
           <w:p>
             <w:pPr>
               <w:pStyle w:val="Header"/>
@@ -606,13 +540,21 @@
                 <w:sz w:val="22"/>
                 <w:szCs w:val="22"/>
               </w:rPr>
-              <w:t>Obstacle avoidance</w:t>
-            </w:r>
-          </w:p>
-        </w:tc>
-        <w:tc>
-          <w:tcPr>
-            <w:tcW w:w="6678" w:type="dxa"/>
+              <w:t>Send a command</w:t>
+            </w:r>
+            <w:r>
+              <w:rPr>
+                <w:color w:val="000000"/>
+                <w:sz w:val="22"/>
+                <w:szCs w:val="22"/>
+              </w:rPr>
+              <w:t>, connect android to vex</w:t>
+            </w:r>
+          </w:p>
+        </w:tc>
+        <w:tc>
+          <w:tcPr>
+            <w:tcW w:w="3960" w:type="dxa"/>
           </w:tcPr>
           <w:p>
             <w:pPr>
@@ -628,29 +570,17 @@
             </w:pPr>
             <w:r>
               <w:rPr>
+                <w:color w:val="000000"/>
                 <w:sz w:val="22"/>
                 <w:szCs w:val="22"/>
               </w:rPr>
-              <w:t xml:space="preserve">Working on </w:t>
-            </w:r>
-            <w:r>
-              <w:rPr>
-                <w:color w:val="000000"/>
-                <w:sz w:val="22"/>
-                <w:szCs w:val="22"/>
-              </w:rPr>
-              <w:t>Communication Android to Android</w:t>
-            </w:r>
-          </w:p>
-        </w:tc>
-      </w:tr>
-      <w:tr>
-        <w:trPr>
-          <w:trHeight w:val="390"/>
-        </w:trPr>
-        <w:tc>
-          <w:tcPr>
-            <w:tcW w:w="1235" w:type="dxa"/>
+              <w:t>Receive a Command on vex</w:t>
+            </w:r>
+          </w:p>
+        </w:tc>
+        <w:tc>
+          <w:tcPr>
+            <w:tcW w:w="6678" w:type="dxa"/>
           </w:tcPr>
           <w:p>
             <w:pPr>
@@ -660,142 +590,33 @@
                 <w:tab w:val="clear" w:pos="8640"/>
               </w:tabs>
               <w:rPr>
-                <w:b/>
                 <w:sz w:val="22"/>
                 <w:szCs w:val="22"/>
               </w:rPr>
             </w:pPr>
             <w:r>
               <w:rPr>
-                <w:b/>
+                <w:color w:val="000000"/>
                 <w:sz w:val="22"/>
                 <w:szCs w:val="22"/>
               </w:rPr>
-              <w:t>Tasks for next week</w:t>
-            </w:r>
-          </w:p>
-        </w:tc>
-        <w:tc>
-          <w:tcPr>
-            <w:tcW w:w="2743" w:type="dxa"/>
-          </w:tcPr>
-          <w:p>
-            <w:pPr>
-              <w:pStyle w:val="Header"/>
-              <w:tabs>
-                <w:tab w:val="clear" w:pos="4320"/>
-                <w:tab w:val="clear" w:pos="8640"/>
-              </w:tabs>
+              <w:t>Communication Android to Android</w:t>
+            </w:r>
+            <w:r>
               <w:rPr>
                 <w:color w:val="000000"/>
                 <w:sz w:val="22"/>
                 <w:szCs w:val="22"/>
               </w:rPr>
-            </w:pPr>
+              <w:t>, Android</w:t>
+            </w:r>
             <w:r>
               <w:rPr>
                 <w:color w:val="000000"/>
                 <w:sz w:val="22"/>
                 <w:szCs w:val="22"/>
               </w:rPr>
-              <w:t>Vex Remote emergency stop</w:t>
-            </w:r>
-            <w:r>
-              <w:rPr>
-                <w:color w:val="000000"/>
-                <w:sz w:val="22"/>
-                <w:szCs w:val="22"/>
-              </w:rPr>
-              <w:t>,</w:t>
-            </w:r>
-          </w:p>
-          <w:p>
-            <w:pPr>
-              <w:pStyle w:val="Header"/>
-              <w:tabs>
-                <w:tab w:val="clear" w:pos="4320"/>
-                <w:tab w:val="clear" w:pos="8640"/>
-              </w:tabs>
-              <w:rPr>
-                <w:sz w:val="22"/>
-                <w:szCs w:val="22"/>
-              </w:rPr>
-            </w:pPr>
-            <w:r>
-              <w:rPr>
-                <w:color w:val="000000"/>
-                <w:sz w:val="22"/>
-                <w:szCs w:val="22"/>
-              </w:rPr>
-              <w:t>Send a command</w:t>
-            </w:r>
-          </w:p>
-        </w:tc>
-        <w:tc>
-          <w:tcPr>
-            <w:tcW w:w="3960" w:type="dxa"/>
-          </w:tcPr>
-          <w:p>
-            <w:pPr>
-              <w:pStyle w:val="Header"/>
-              <w:tabs>
-                <w:tab w:val="clear" w:pos="4320"/>
-                <w:tab w:val="clear" w:pos="8640"/>
-              </w:tabs>
-              <w:rPr>
-                <w:sz w:val="22"/>
-                <w:szCs w:val="22"/>
-              </w:rPr>
-            </w:pPr>
-            <w:r>
-              <w:rPr>
-                <w:color w:val="000000"/>
-                <w:sz w:val="22"/>
-                <w:szCs w:val="22"/>
-              </w:rPr>
-              <w:t>Receive a Command on vex</w:t>
-            </w:r>
-          </w:p>
-        </w:tc>
-        <w:tc>
-          <w:tcPr>
-            <w:tcW w:w="6678" w:type="dxa"/>
-          </w:tcPr>
-          <w:p>
-            <w:pPr>
-              <w:pStyle w:val="Header"/>
-              <w:tabs>
-                <w:tab w:val="clear" w:pos="4320"/>
-                <w:tab w:val="clear" w:pos="8640"/>
-              </w:tabs>
-              <w:rPr>
-                <w:sz w:val="22"/>
-                <w:szCs w:val="22"/>
-              </w:rPr>
-            </w:pPr>
-            <w:r>
-              <w:rPr>
-                <w:color w:val="000000"/>
-                <w:sz w:val="22"/>
-                <w:szCs w:val="22"/>
-              </w:rPr>
-              <w:t>Communication Android to Android</w:t>
-            </w:r>
-            <w:r>
-              <w:rPr>
-                <w:color w:val="000000"/>
-                <w:sz w:val="22"/>
-                <w:szCs w:val="22"/>
-              </w:rPr>
-              <w:t xml:space="preserve">, </w:t>
-            </w:r>
-            <w:r>
-              <w:rPr>
-                <w:color w:val="000000"/>
-                <w:sz w:val="22"/>
-                <w:szCs w:val="22"/>
-              </w:rPr>
-              <w:t>Android Remote emergency stop</w:t>
+              <w:t xml:space="preserve"> emergency stop</w:t>
             </w:r>
           </w:p>
         </w:tc>
@@ -832,17 +653,19 @@
         </w:rPr>
         <w:t xml:space="preserve"> </w:t>
       </w:r>
+      <w:proofErr w:type="gramStart"/>
       <w:r>
         <w:rPr>
           <w:color w:val="000000"/>
         </w:rPr>
-        <w:t xml:space="preserve">Remote Control Using Vex Radio, </w:t>
+        <w:t>communication Android to Android, send</w:t>
       </w:r>
+      <w:proofErr w:type="gramEnd"/>
       <w:r>
         <w:rPr>
           <w:color w:val="000000"/>
         </w:rPr>
-        <w:t>Underpowered robot/ trouble turning</w:t>
+        <w:t xml:space="preserve"> Android and vex commands</w:t>
       </w:r>
     </w:p>
     <w:tbl>
@@ -1738,7 +1561,7 @@
                 <w:rFonts w:eastAsia="Times New Roman" w:cs="Times New Roman"/>
                 <w:color w:val="000000"/>
               </w:rPr>
-              <w:t>Remote Control Using Vex Radio</w:t>
+              <w:t>Robot goes forward/backwards/left/right</w:t>
             </w:r>
           </w:p>
         </w:tc>
@@ -1766,7 +1589,7 @@
                 <w:rFonts w:eastAsia="Times New Roman" w:cs="Times New Roman"/>
                 <w:color w:val="000000"/>
               </w:rPr>
-              <w:t>Andrew</w:t>
+              <w:t>Jenny</w:t>
             </w:r>
           </w:p>
         </w:tc>
@@ -1819,6 +1642,13 @@
                 <w:color w:val="000000"/>
               </w:rPr>
             </w:pPr>
+            <w:r>
+              <w:rPr>
+                <w:rFonts w:eastAsia="Times New Roman" w:cs="Times New Roman"/>
+                <w:color w:val="000000"/>
+              </w:rPr>
+              <w:sym w:font="Wingdings" w:char="F0FC"/>
+            </w:r>
           </w:p>
         </w:tc>
       </w:tr>
@@ -1850,7 +1680,7 @@
                 <w:rFonts w:eastAsia="Times New Roman" w:cs="Times New Roman"/>
                 <w:color w:val="000000"/>
               </w:rPr>
-              <w:t>Robot goes forward/backwards/left/right</w:t>
+              <w:t>Obstacle Avoidance</w:t>
             </w:r>
           </w:p>
         </w:tc>
@@ -1969,125 +1799,6 @@
                 <w:rFonts w:eastAsia="Times New Roman" w:cs="Times New Roman"/>
                 <w:color w:val="000000"/>
               </w:rPr>
-              <w:t>Obstacle Avoidance</w:t>
-            </w:r>
-          </w:p>
-        </w:tc>
-        <w:tc>
-          <w:tcPr>
-            <w:tcW w:w="1164" w:type="dxa"/>
-            <w:tcBorders>
-              <w:top w:val="single" w:sz="4" w:space="0" w:color="00000A"/>
-              <w:left w:val="single" w:sz="4" w:space="0" w:color="00000A"/>
-              <w:bottom w:val="single" w:sz="4" w:space="0" w:color="00000A"/>
-              <w:right w:val="single" w:sz="4" w:space="0" w:color="00000A"/>
-            </w:tcBorders>
-            <w:shd w:val="clear" w:color="auto" w:fill="auto"/>
-            <w:tcMar>
-              <w:left w:w="108" w:type="dxa"/>
-            </w:tcMar>
-          </w:tcPr>
-          <w:p>
-            <w:pPr>
-              <w:pStyle w:val="DefaultStyle"/>
-              <w:spacing w:after="0" w:line="100" w:lineRule="atLeast"/>
-            </w:pPr>
-            <w:r>
-              <w:rPr>
-                <w:rFonts w:eastAsia="Times New Roman" w:cs="Times New Roman"/>
-                <w:color w:val="000000"/>
-              </w:rPr>
-              <w:t>Jenny</w:t>
-            </w:r>
-          </w:p>
-        </w:tc>
-        <w:tc>
-          <w:tcPr>
-            <w:tcW w:w="1061" w:type="dxa"/>
-            <w:tcBorders>
-              <w:top w:val="single" w:sz="4" w:space="0" w:color="00000A"/>
-              <w:left w:val="single" w:sz="4" w:space="0" w:color="00000A"/>
-              <w:bottom w:val="single" w:sz="4" w:space="0" w:color="00000A"/>
-              <w:right w:val="single" w:sz="4" w:space="0" w:color="00000A"/>
-            </w:tcBorders>
-            <w:shd w:val="clear" w:color="auto" w:fill="auto"/>
-            <w:tcMar>
-              <w:left w:w="108" w:type="dxa"/>
-            </w:tcMar>
-          </w:tcPr>
-          <w:p>
-            <w:pPr>
-              <w:pStyle w:val="DefaultStyle"/>
-              <w:spacing w:after="0" w:line="100" w:lineRule="atLeast"/>
-              <w:jc w:val="right"/>
-            </w:pPr>
-            <w:r>
-              <w:rPr>
-                <w:rFonts w:eastAsia="Times New Roman" w:cs="Times New Roman"/>
-                <w:color w:val="000000"/>
-              </w:rPr>
-              <w:t>12-Sep</w:t>
-            </w:r>
-          </w:p>
-        </w:tc>
-        <w:tc>
-          <w:tcPr>
-            <w:tcW w:w="1061" w:type="dxa"/>
-            <w:tcBorders>
-              <w:top w:val="single" w:sz="4" w:space="0" w:color="00000A"/>
-              <w:left w:val="single" w:sz="4" w:space="0" w:color="00000A"/>
-              <w:bottom w:val="single" w:sz="4" w:space="0" w:color="00000A"/>
-              <w:right w:val="single" w:sz="4" w:space="0" w:color="00000A"/>
-            </w:tcBorders>
-          </w:tcPr>
-          <w:p>
-            <w:pPr>
-              <w:pStyle w:val="DefaultStyle"/>
-              <w:spacing w:after="0" w:line="100" w:lineRule="atLeast"/>
-              <w:jc w:val="center"/>
-              <w:rPr>
-                <w:rFonts w:eastAsia="Times New Roman" w:cs="Times New Roman"/>
-                <w:color w:val="000000"/>
-              </w:rPr>
-            </w:pPr>
-            <w:r>
-              <w:rPr>
-                <w:rFonts w:eastAsia="Times New Roman" w:cs="Times New Roman"/>
-                <w:color w:val="000000"/>
-              </w:rPr>
-              <w:sym w:font="Wingdings" w:char="F0FC"/>
-            </w:r>
-          </w:p>
-        </w:tc>
-      </w:tr>
-      <w:tr>
-        <w:trPr>
-          <w:trHeight w:val="315"/>
-        </w:trPr>
-        <w:tc>
-          <w:tcPr>
-            <w:tcW w:w="5800" w:type="dxa"/>
-            <w:tcBorders>
-              <w:top w:val="single" w:sz="4" w:space="0" w:color="00000A"/>
-              <w:left w:val="single" w:sz="4" w:space="0" w:color="00000A"/>
-              <w:bottom w:val="single" w:sz="4" w:space="0" w:color="00000A"/>
-              <w:right w:val="single" w:sz="4" w:space="0" w:color="00000A"/>
-            </w:tcBorders>
-            <w:shd w:val="clear" w:color="auto" w:fill="auto"/>
-            <w:tcMar>
-              <w:left w:w="108" w:type="dxa"/>
-            </w:tcMar>
-          </w:tcPr>
-          <w:p>
-            <w:pPr>
-              <w:pStyle w:val="DefaultStyle"/>
-              <w:spacing w:after="0" w:line="100" w:lineRule="atLeast"/>
-            </w:pPr>
-            <w:r>
-              <w:rPr>
-                <w:rFonts w:eastAsia="Times New Roman" w:cs="Times New Roman"/>
-                <w:color w:val="000000"/>
-              </w:rPr>
               <w:t>10% Grade</w:t>
             </w:r>
           </w:p>
@@ -2288,6 +1999,13 @@
                 <w:color w:val="000000"/>
               </w:rPr>
             </w:pPr>
+            <w:r>
+              <w:rPr>
+                <w:rFonts w:eastAsia="Times New Roman" w:cs="Times New Roman"/>
+                <w:color w:val="000000"/>
+              </w:rPr>
+              <w:sym w:font="Wingdings" w:char="F0FC"/>
+            </w:r>
           </w:p>
         </w:tc>
       </w:tr>
@@ -2376,7 +2094,7 @@
                 <w:rFonts w:eastAsia="Times New Roman" w:cs="Times New Roman"/>
                 <w:color w:val="000000"/>
               </w:rPr>
-              <w:t>19-Sep</w:t>
+              <w:t>26-Sep</w:t>
             </w:r>
           </w:p>
         </w:tc>
@@ -2488,7 +2206,7 @@
                 <w:rFonts w:eastAsia="Times New Roman" w:cs="Times New Roman"/>
                 <w:color w:val="000000"/>
               </w:rPr>
-              <w:t>19-Sep</w:t>
+              <w:t>26-Sep</w:t>
             </w:r>
           </w:p>
         </w:tc>
@@ -2543,7 +2261,7 @@
                 <w:rFonts w:eastAsia="Times New Roman" w:cs="Times New Roman"/>
                 <w:color w:val="000000"/>
               </w:rPr>
-              <w:t>Vex Remote emergency stop</w:t>
+              <w:t>Android emergency stop</w:t>
             </w:r>
           </w:p>
         </w:tc>
@@ -2571,7 +2289,7 @@
                 <w:rFonts w:eastAsia="Times New Roman" w:cs="Times New Roman"/>
                 <w:color w:val="000000"/>
               </w:rPr>
-              <w:t>Jenny</w:t>
+              <w:t>Andrew</w:t>
             </w:r>
           </w:p>
         </w:tc>
@@ -2600,7 +2318,7 @@
                 <w:rFonts w:eastAsia="Times New Roman" w:cs="Times New Roman"/>
                 <w:color w:val="000000"/>
               </w:rPr>
-              <w:t>19-Sep</w:t>
+              <w:t>26-Sep</w:t>
             </w:r>
           </w:p>
         </w:tc>
@@ -2655,7 +2373,7 @@
                 <w:rFonts w:eastAsia="Times New Roman" w:cs="Times New Roman"/>
                 <w:color w:val="000000"/>
               </w:rPr>
-              <w:t xml:space="preserve">Setting up Ad Hoc Network </w:t>
+              <w:t>Send a command</w:t>
             </w:r>
           </w:p>
         </w:tc>
@@ -2683,7 +2401,7 @@
                 <w:rFonts w:eastAsia="Times New Roman" w:cs="Times New Roman"/>
                 <w:color w:val="000000"/>
               </w:rPr>
-              <w:t>Jason</w:t>
+              <w:t>Jenny</w:t>
             </w:r>
           </w:p>
         </w:tc>
@@ -2712,7 +2430,7 @@
                 <w:rFonts w:eastAsia="Times New Roman" w:cs="Times New Roman"/>
                 <w:color w:val="000000"/>
               </w:rPr>
-              <w:t>19-Sep</w:t>
+              <w:t>26-Sep</w:t>
             </w:r>
           </w:p>
         </w:tc>
@@ -2767,7 +2485,7 @@
                 <w:rFonts w:eastAsia="Times New Roman" w:cs="Times New Roman"/>
                 <w:color w:val="000000"/>
               </w:rPr>
-              <w:t>Android Remote emergency stop</w:t>
+              <w:t>Receive a Command on android</w:t>
             </w:r>
           </w:p>
         </w:tc>
@@ -2824,7 +2542,7 @@
                 <w:rFonts w:eastAsia="Times New Roman" w:cs="Times New Roman"/>
                 <w:color w:val="000000"/>
               </w:rPr>
-              <w:t>19-Sep</w:t>
+              <w:t>26-Sep</w:t>
             </w:r>
           </w:p>
         </w:tc>
@@ -2879,8 +2597,7 @@
                 <w:rFonts w:eastAsia="Times New Roman" w:cs="Times New Roman"/>
                 <w:color w:val="000000"/>
               </w:rPr>
-              <w:lastRenderedPageBreak/>
-              <w:t>Send a command</w:t>
+              <w:t>Receive a Command on vex</w:t>
             </w:r>
           </w:p>
         </w:tc>
@@ -2908,7 +2625,7 @@
                 <w:rFonts w:eastAsia="Times New Roman" w:cs="Times New Roman"/>
                 <w:color w:val="000000"/>
               </w:rPr>
-              <w:t>Jenny</w:t>
+              <w:t>Jason</w:t>
             </w:r>
           </w:p>
         </w:tc>
@@ -2937,7 +2654,7 @@
                 <w:rFonts w:eastAsia="Times New Roman" w:cs="Times New Roman"/>
                 <w:color w:val="000000"/>
               </w:rPr>
-              <w:t>19-Sep</w:t>
+              <w:t>26-Sep</w:t>
             </w:r>
           </w:p>
         </w:tc>
@@ -2992,7 +2709,7 @@
                 <w:rFonts w:eastAsia="Times New Roman" w:cs="Times New Roman"/>
                 <w:color w:val="000000"/>
               </w:rPr>
-              <w:t>Receive a Command on android</w:t>
+              <w:t>Connect Android to Android</w:t>
             </w:r>
           </w:p>
         </w:tc>
@@ -3049,7 +2766,14 @@
                 <w:rFonts w:eastAsia="Times New Roman" w:cs="Times New Roman"/>
                 <w:color w:val="000000"/>
               </w:rPr>
-              <w:t>19-Sep</w:t>
+              <w:t>26</w:t>
+            </w:r>
+            <w:r>
+              <w:rPr>
+                <w:rFonts w:eastAsia="Times New Roman" w:cs="Times New Roman"/>
+                <w:color w:val="000000"/>
+              </w:rPr>
+              <w:t>-Sep</w:t>
             </w:r>
           </w:p>
         </w:tc>
@@ -3104,8 +2828,10 @@
                 <w:rFonts w:eastAsia="Times New Roman" w:cs="Times New Roman"/>
                 <w:color w:val="000000"/>
               </w:rPr>
-              <w:t>Receive a Command on vex</w:t>
-            </w:r>
+              <w:t>Connect Android to vex</w:t>
+            </w:r>
+            <w:bookmarkStart w:id="0" w:name="_GoBack"/>
+            <w:bookmarkEnd w:id="0"/>
           </w:p>
         </w:tc>
         <w:tc>
@@ -3132,7 +2858,7 @@
                 <w:rFonts w:eastAsia="Times New Roman" w:cs="Times New Roman"/>
                 <w:color w:val="000000"/>
               </w:rPr>
-              <w:t>Jason</w:t>
+              <w:t>Jenny</w:t>
             </w:r>
           </w:p>
         </w:tc>
@@ -3161,7 +2887,14 @@
                 <w:rFonts w:eastAsia="Times New Roman" w:cs="Times New Roman"/>
                 <w:color w:val="000000"/>
               </w:rPr>
-              <w:t>19-Sep</w:t>
+              <w:t>26</w:t>
+            </w:r>
+            <w:r>
+              <w:rPr>
+                <w:rFonts w:eastAsia="Times New Roman" w:cs="Times New Roman"/>
+                <w:color w:val="000000"/>
+              </w:rPr>
+              <w:t>-Sep</w:t>
             </w:r>
           </w:p>
         </w:tc>
@@ -3187,232 +2920,6 @@
             </w:pPr>
           </w:p>
         </w:tc>
-      </w:tr>
-      <w:tr>
-        <w:trPr>
-          <w:trHeight w:val="300"/>
-        </w:trPr>
-        <w:tc>
-          <w:tcPr>
-            <w:tcW w:w="5800" w:type="dxa"/>
-            <w:tcBorders>
-              <w:top w:val="single" w:sz="4" w:space="0" w:color="00000A"/>
-              <w:left w:val="single" w:sz="4" w:space="0" w:color="00000A"/>
-              <w:bottom w:val="single" w:sz="4" w:space="0" w:color="00000A"/>
-              <w:right w:val="single" w:sz="4" w:space="0" w:color="00000A"/>
-            </w:tcBorders>
-            <w:shd w:val="clear" w:color="auto" w:fill="auto"/>
-            <w:tcMar>
-              <w:left w:w="108" w:type="dxa"/>
-            </w:tcMar>
-          </w:tcPr>
-          <w:p>
-            <w:pPr>
-              <w:pStyle w:val="DefaultStyle"/>
-              <w:spacing w:after="0" w:line="100" w:lineRule="atLeast"/>
-            </w:pPr>
-            <w:r>
-              <w:rPr>
-                <w:rFonts w:eastAsia="Times New Roman" w:cs="Times New Roman"/>
-                <w:color w:val="000000"/>
-              </w:rPr>
-              <w:t>Connect Android to Android</w:t>
-            </w:r>
-          </w:p>
-        </w:tc>
-        <w:tc>
-          <w:tcPr>
-            <w:tcW w:w="1164" w:type="dxa"/>
-            <w:tcBorders>
-              <w:top w:val="single" w:sz="4" w:space="0" w:color="00000A"/>
-              <w:left w:val="single" w:sz="4" w:space="0" w:color="00000A"/>
-              <w:bottom w:val="single" w:sz="4" w:space="0" w:color="00000A"/>
-              <w:right w:val="single" w:sz="4" w:space="0" w:color="00000A"/>
-            </w:tcBorders>
-            <w:shd w:val="clear" w:color="auto" w:fill="auto"/>
-            <w:tcMar>
-              <w:left w:w="108" w:type="dxa"/>
-            </w:tcMar>
-          </w:tcPr>
-          <w:p>
-            <w:pPr>
-              <w:pStyle w:val="DefaultStyle"/>
-              <w:spacing w:after="0" w:line="100" w:lineRule="atLeast"/>
-            </w:pPr>
-            <w:r>
-              <w:rPr>
-                <w:rFonts w:eastAsia="Times New Roman" w:cs="Times New Roman"/>
-                <w:color w:val="000000"/>
-              </w:rPr>
-              <w:t>Andrew</w:t>
-            </w:r>
-          </w:p>
-        </w:tc>
-        <w:tc>
-          <w:tcPr>
-            <w:tcW w:w="1061" w:type="dxa"/>
-            <w:tcBorders>
-              <w:top w:val="single" w:sz="4" w:space="0" w:color="00000A"/>
-              <w:left w:val="single" w:sz="4" w:space="0" w:color="00000A"/>
-              <w:bottom w:val="single" w:sz="4" w:space="0" w:color="00000A"/>
-              <w:right w:val="single" w:sz="4" w:space="0" w:color="00000A"/>
-            </w:tcBorders>
-            <w:shd w:val="clear" w:color="auto" w:fill="auto"/>
-            <w:tcMar>
-              <w:left w:w="108" w:type="dxa"/>
-            </w:tcMar>
-          </w:tcPr>
-          <w:p>
-            <w:pPr>
-              <w:pStyle w:val="DefaultStyle"/>
-              <w:spacing w:after="0" w:line="100" w:lineRule="atLeast"/>
-              <w:jc w:val="right"/>
-            </w:pPr>
-            <w:r>
-              <w:rPr>
-                <w:rFonts w:eastAsia="Times New Roman" w:cs="Times New Roman"/>
-                <w:color w:val="000000"/>
-              </w:rPr>
-              <w:t>19-Sep</w:t>
-            </w:r>
-          </w:p>
-        </w:tc>
-        <w:tc>
-          <w:tcPr>
-            <w:tcW w:w="1061" w:type="dxa"/>
-            <w:tcBorders>
-              <w:top w:val="single" w:sz="4" w:space="0" w:color="00000A"/>
-              <w:left w:val="single" w:sz="4" w:space="0" w:color="00000A"/>
-              <w:bottom w:val="single" w:sz="4" w:space="0" w:color="00000A"/>
-              <w:right w:val="single" w:sz="4" w:space="0" w:color="00000A"/>
-            </w:tcBorders>
-          </w:tcPr>
-          <w:p>
-            <w:pPr>
-              <w:pStyle w:val="DefaultStyle"/>
-              <w:spacing w:after="0" w:line="100" w:lineRule="atLeast"/>
-              <w:jc w:val="center"/>
-              <w:rPr>
-                <w:rFonts w:eastAsia="Times New Roman" w:cs="Times New Roman"/>
-                <w:color w:val="000000"/>
-              </w:rPr>
-            </w:pPr>
-          </w:p>
-        </w:tc>
-      </w:tr>
-      <w:tr>
-        <w:trPr>
-          <w:trHeight w:val="300"/>
-        </w:trPr>
-        <w:tc>
-          <w:tcPr>
-            <w:tcW w:w="5800" w:type="dxa"/>
-            <w:tcBorders>
-              <w:top w:val="single" w:sz="4" w:space="0" w:color="00000A"/>
-              <w:left w:val="single" w:sz="4" w:space="0" w:color="00000A"/>
-              <w:bottom w:val="single" w:sz="4" w:space="0" w:color="00000A"/>
-              <w:right w:val="single" w:sz="4" w:space="0" w:color="00000A"/>
-            </w:tcBorders>
-            <w:shd w:val="clear" w:color="auto" w:fill="auto"/>
-            <w:tcMar>
-              <w:left w:w="108" w:type="dxa"/>
-            </w:tcMar>
-          </w:tcPr>
-          <w:p>
-            <w:pPr>
-              <w:pStyle w:val="DefaultStyle"/>
-              <w:spacing w:after="0" w:line="100" w:lineRule="atLeast"/>
-            </w:pPr>
-            <w:r>
-              <w:rPr>
-                <w:rFonts w:eastAsia="Times New Roman" w:cs="Times New Roman"/>
-                <w:color w:val="000000"/>
-              </w:rPr>
-              <w:t>Connect Android to vex</w:t>
-            </w:r>
-          </w:p>
-        </w:tc>
-        <w:tc>
-          <w:tcPr>
-            <w:tcW w:w="1164" w:type="dxa"/>
-            <w:tcBorders>
-              <w:top w:val="single" w:sz="4" w:space="0" w:color="00000A"/>
-              <w:left w:val="single" w:sz="4" w:space="0" w:color="00000A"/>
-              <w:bottom w:val="single" w:sz="4" w:space="0" w:color="00000A"/>
-              <w:right w:val="single" w:sz="4" w:space="0" w:color="00000A"/>
-            </w:tcBorders>
-            <w:shd w:val="clear" w:color="auto" w:fill="auto"/>
-            <w:tcMar>
-              <w:left w:w="108" w:type="dxa"/>
-            </w:tcMar>
-          </w:tcPr>
-          <w:p>
-            <w:pPr>
-              <w:pStyle w:val="DefaultStyle"/>
-              <w:spacing w:after="0" w:line="100" w:lineRule="atLeast"/>
-            </w:pPr>
-            <w:r>
-              <w:rPr>
-                <w:rFonts w:eastAsia="Times New Roman" w:cs="Times New Roman"/>
-                <w:color w:val="000000"/>
-              </w:rPr>
-              <w:t>Jenny</w:t>
-            </w:r>
-          </w:p>
-        </w:tc>
-        <w:tc>
-          <w:tcPr>
-            <w:tcW w:w="1061" w:type="dxa"/>
-            <w:tcBorders>
-              <w:top w:val="single" w:sz="4" w:space="0" w:color="00000A"/>
-              <w:left w:val="single" w:sz="4" w:space="0" w:color="00000A"/>
-              <w:bottom w:val="single" w:sz="4" w:space="0" w:color="00000A"/>
-              <w:right w:val="single" w:sz="4" w:space="0" w:color="00000A"/>
-            </w:tcBorders>
-            <w:shd w:val="clear" w:color="auto" w:fill="auto"/>
-            <w:tcMar>
-              <w:left w:w="108" w:type="dxa"/>
-            </w:tcMar>
-          </w:tcPr>
-          <w:p>
-            <w:pPr>
-              <w:pStyle w:val="DefaultStyle"/>
-              <w:spacing w:after="0" w:line="100" w:lineRule="atLeast"/>
-              <w:jc w:val="right"/>
-            </w:pPr>
-            <w:r>
-              <w:rPr>
-                <w:rFonts w:eastAsia="Times New Roman" w:cs="Times New Roman"/>
-                <w:color w:val="000000"/>
-              </w:rPr>
-              <w:t>19-Sep</w:t>
-            </w:r>
-          </w:p>
-        </w:tc>
-        <w:tc>
-          <w:tcPr>
-            <w:tcW w:w="1061" w:type="dxa"/>
-            <w:tcBorders>
-              <w:top w:val="single" w:sz="4" w:space="0" w:color="00000A"/>
-              <w:left w:val="single" w:sz="4" w:space="0" w:color="00000A"/>
-              <w:bottom w:val="single" w:sz="4" w:space="0" w:color="00000A"/>
-              <w:right w:val="single" w:sz="4" w:space="0" w:color="00000A"/>
-            </w:tcBorders>
-          </w:tcPr>
-          <w:p>
-            <w:pPr>
-              <w:pStyle w:val="DefaultStyle"/>
-              <w:spacing w:after="0" w:line="100" w:lineRule="atLeast"/>
-              <w:jc w:val="center"/>
-              <w:rPr>
-                <w:rFonts w:eastAsia="Times New Roman" w:cs="Times New Roman"/>
-                <w:color w:val="000000"/>
-              </w:rPr>
-            </w:pPr>
-          </w:p>
-        </w:tc>
-        <w:bookmarkStart w:id="0" w:name="_GoBack"/>
-        <w:bookmarkEnd w:id="0"/>
       </w:tr>
     </w:tbl>
     <w:p>
@@ -3425,8 +2932,8 @@
       </w:pPr>
     </w:p>
     <w:sectPr>
-      <w:headerReference w:type="default" r:id="rId14"/>
-      <w:footerReference w:type="default" r:id="rId15"/>
+      <w:headerReference w:type="default" r:id="rId12"/>
+      <w:footerReference w:type="default" r:id="rId13"/>
       <w:pgSz w:w="15840" w:h="12240" w:orient="landscape"/>
       <w:pgMar w:top="1440" w:right="720" w:bottom="720" w:left="720" w:header="720" w:footer="720" w:gutter="0"/>
       <w:cols w:space="720"/>
@@ -3483,7 +2990,7 @@
       <w:rPr>
         <w:noProof/>
       </w:rPr>
-      <w:t>September 16, 2013</w:t>
+      <w:t>September 23, 2013</w:t>
     </w:r>
     <w:r>
       <w:rPr>
@@ -3518,7 +3025,7 @@
         <w:rStyle w:val="PageNumber"/>
         <w:noProof/>
       </w:rPr>
-      <w:t>2</w:t>
+      <w:t>1</w:t>
     </w:r>
     <w:r>
       <w:rPr>
@@ -3532,31 +3039,16 @@
       </w:rPr>
       <w:t xml:space="preserve"> of </w:t>
     </w:r>
-    <w:r>
-      <w:fldChar w:fldCharType="begin"/>
-    </w:r>
-    <w:r>
-      <w:instrText xml:space="preserve"> NUMPAGES  \* MERGEFORMAT </w:instrText>
-    </w:r>
-    <w:r>
-      <w:fldChar w:fldCharType="separate"/>
-    </w:r>
-    <w:r>
-      <w:rPr>
-        <w:rStyle w:val="PageNumber"/>
-        <w:rFonts w:ascii="Times New Roman" w:hAnsi="Times New Roman"/>
-        <w:noProof/>
-      </w:rPr>
-      <w:t>2</w:t>
-    </w:r>
-    <w:r>
-      <w:rPr>
-        <w:rStyle w:val="PageNumber"/>
-        <w:rFonts w:ascii="Times New Roman" w:hAnsi="Times New Roman"/>
-        <w:noProof/>
-      </w:rPr>
-      <w:fldChar w:fldCharType="end"/>
-    </w:r>
+    <w:fldSimple w:instr=" NUMPAGES  \* MERGEFORMAT ">
+      <w:r>
+        <w:rPr>
+          <w:rStyle w:val="PageNumber"/>
+          <w:rFonts w:ascii="Times New Roman" w:hAnsi="Times New Roman"/>
+          <w:noProof/>
+        </w:rPr>
+        <w:t>2</w:t>
+      </w:r>
+    </w:fldSimple>
   </w:p>
 </w:ftr>
 </file>
@@ -3676,7 +3168,7 @@
         <w:i/>
         <w:sz w:val="36"/>
       </w:rPr>
-      <w:t>9/16</w:t>
+      <w:t>9/23</w:t>
     </w:r>
     <w:r>
       <w:rPr>
@@ -4233,7 +3725,6 @@
     <w:name w:val="Hyperlink"/>
     <w:basedOn w:val="DefaultParagraphFont"/>
     <w:uiPriority w:val="99"/>
-    <w:semiHidden/>
     <w:unhideWhenUsed/>
     <w:rsid w:val="00525DC8"/>
     <w:rPr>
@@ -4520,7 +4011,6 @@
     <w:name w:val="Hyperlink"/>
     <w:basedOn w:val="DefaultParagraphFont"/>
     <w:uiPriority w:val="99"/>
-    <w:semiHidden/>
     <w:unhideWhenUsed/>
     <w:rsid w:val="00525DC8"/>
     <w:rPr>
@@ -4819,7 +4309,7 @@
 </file>
 
 <file path=customXml/itemProps1.xml><?xml version="1.0" encoding="utf-8"?>
-<ds:datastoreItem xmlns:ds="http://schemas.openxmlformats.org/officeDocument/2006/customXml" ds:itemID="{5F23449F-5D5C-44BF-8B18-390D0C0D2B8C}">
+<ds:datastoreItem xmlns:ds="http://schemas.openxmlformats.org/officeDocument/2006/customXml" ds:itemID="{9FD839D6-438D-442F-96F5-16174B6B9FB8}">
   <ds:schemaRefs>
     <ds:schemaRef ds:uri="http://schemas.openxmlformats.org/officeDocument/2006/bibliography"/>
   </ds:schemaRefs>

</xml_diff>